<commit_message>
Updated Baylor Burgers User Guide
</commit_message>
<xml_diff>
--- a/Iteration3/BaylorBurgers_UserGuide.docx
+++ b/Iteration3/BaylorBurgers_UserGuide.docx
@@ -171,30 +171,7 @@
                 <w:sz w:val="44"/>
                 <w:szCs w:val="44"/>
               </w:rPr>
-              <w:t xml:space="preserve">What </w:t>
-            </w:r>
-            <w:proofErr w:type="gramStart"/>
-            <w:r>
-              <w:rPr>
-                <w:sz w:val="44"/>
-                <w:szCs w:val="44"/>
-              </w:rPr>
-              <w:t>is</w:t>
-            </w:r>
-            <w:proofErr w:type="gramEnd"/>
-            <w:r>
-              <w:rPr>
-                <w:sz w:val="44"/>
-                <w:szCs w:val="44"/>
-              </w:rPr>
-              <w:t xml:space="preserve"> Baylor Burgers</w:t>
-            </w:r>
-            <w:r>
-              <w:rPr>
-                <w:sz w:val="44"/>
-                <w:szCs w:val="44"/>
-              </w:rPr>
-              <w:t>?</w:t>
+              <w:t>What is Baylor Burgers?</w:t>
             </w:r>
           </w:p>
         </w:tc>
@@ -400,19 +377,160 @@
           <w:szCs w:val="36"/>
         </w:rPr>
         <w:lastRenderedPageBreak/>
-        <w:t xml:space="preserve">What </w:t>
-      </w:r>
-      <w:proofErr w:type="gramStart"/>
-      <w:r>
+        <w:t>What is Baylor Burgers?</w:t>
+      </w:r>
+    </w:p>
+    <w:p>
+      <w:pPr>
+        <w:pStyle w:val="ListParagraph"/>
+        <w:ind w:left="0"/>
+        <w:rPr>
+          <w:sz w:val="36"/>
+          <w:szCs w:val="36"/>
+        </w:rPr>
+      </w:pPr>
+      <w:r>
+        <w:rPr>
+          <w:sz w:val="36"/>
+          <w:szCs w:val="36"/>
+        </w:rPr>
+        <w:t xml:space="preserve">Baylor Burgers is a self-order kiosk for restaurants. </w:t>
+      </w:r>
+      <w:r>
+        <w:rPr>
+          <w:sz w:val="36"/>
+          <w:szCs w:val="36"/>
+        </w:rPr>
+        <w:t xml:space="preserve">Baylor Burgers has features implemented that </w:t>
+      </w:r>
+      <w:r>
+        <w:rPr>
+          <w:sz w:val="36"/>
+          <w:szCs w:val="36"/>
+        </w:rPr>
+        <w:t xml:space="preserve">allow customers to add, delete and customize items for their order. </w:t>
+      </w:r>
+      <w:r>
+        <w:rPr>
+          <w:sz w:val="36"/>
+          <w:szCs w:val="36"/>
+        </w:rPr>
+        <w:t>Baylor Burgers also</w:t>
+      </w:r>
+      <w:r>
+        <w:rPr>
+          <w:sz w:val="36"/>
+          <w:szCs w:val="36"/>
+        </w:rPr>
+        <w:t xml:space="preserve"> allow</w:t>
+      </w:r>
+      <w:r>
+        <w:rPr>
+          <w:sz w:val="36"/>
+          <w:szCs w:val="36"/>
+        </w:rPr>
+        <w:t>s</w:t>
+      </w:r>
+      <w:r>
+        <w:rPr>
+          <w:sz w:val="36"/>
+          <w:szCs w:val="36"/>
+        </w:rPr>
+        <w:t xml:space="preserve"> for ownership/managers to change the menu from the system. The system also facilitate</w:t>
+      </w:r>
+      <w:r>
+        <w:rPr>
+          <w:sz w:val="36"/>
+          <w:szCs w:val="36"/>
+        </w:rPr>
+        <w:t>s</w:t>
+      </w:r>
+      <w:r>
+        <w:rPr>
+          <w:sz w:val="36"/>
+          <w:szCs w:val="36"/>
+        </w:rPr>
+        <w:t xml:space="preserve"> payment and allow customers to redeem deals. Our top priority </w:t>
+      </w:r>
+      <w:r>
+        <w:rPr>
+          <w:sz w:val="36"/>
+          <w:szCs w:val="36"/>
+        </w:rPr>
+        <w:t>has been to</w:t>
+      </w:r>
+      <w:r>
+        <w:rPr>
+          <w:sz w:val="36"/>
+          <w:szCs w:val="36"/>
+        </w:rPr>
+        <w:t xml:space="preserve"> provid</w:t>
+      </w:r>
+      <w:r>
+        <w:rPr>
+          <w:sz w:val="36"/>
+          <w:szCs w:val="36"/>
+        </w:rPr>
+        <w:t>e</w:t>
+      </w:r>
+      <w:r>
+        <w:rPr>
+          <w:sz w:val="36"/>
+          <w:szCs w:val="36"/>
+        </w:rPr>
+        <w:t xml:space="preserve"> a simple</w:t>
+      </w:r>
+      <w:r>
+        <w:rPr>
+          <w:sz w:val="36"/>
+          <w:szCs w:val="36"/>
+        </w:rPr>
+        <w:t xml:space="preserve"> and </w:t>
+      </w:r>
+      <w:r>
+        <w:rPr>
+          <w:sz w:val="36"/>
+          <w:szCs w:val="36"/>
+        </w:rPr>
+        <w:t xml:space="preserve">easy-to-understand user interface </w:t>
+      </w:r>
+      <w:r>
+        <w:rPr>
+          <w:sz w:val="36"/>
+          <w:szCs w:val="36"/>
+        </w:rPr>
+        <w:t>that will allow the managers, menu, and customers to interact seamlessly.</w:t>
+      </w:r>
+    </w:p>
+    <w:p>
+      <w:pPr>
+        <w:rPr>
+          <w:sz w:val="36"/>
+          <w:szCs w:val="36"/>
+        </w:rPr>
+      </w:pPr>
+      <w:r>
+        <w:rPr>
+          <w:sz w:val="36"/>
+          <w:szCs w:val="36"/>
+        </w:rPr>
+        <w:br w:type="page"/>
+      </w:r>
+    </w:p>
+    <w:p>
+      <w:pPr>
+        <w:pStyle w:val="ListParagraph"/>
+        <w:numPr>
+          <w:ilvl w:val="0"/>
+          <w:numId w:val="1"/>
+        </w:numPr>
         <w:rPr>
           <w:b/>
           <w:bCs/>
           <w:sz w:val="36"/>
           <w:szCs w:val="36"/>
         </w:rPr>
-        <w:t>is</w:t>
-      </w:r>
-      <w:proofErr w:type="gramEnd"/>
+      </w:pPr>
       <w:r>
         <w:rPr>
           <w:b/>
@@ -420,129 +538,106 @@
           <w:sz w:val="36"/>
           <w:szCs w:val="36"/>
         </w:rPr>
-        <w:t xml:space="preserve"> Baylor Burgers?</w:t>
-      </w:r>
-    </w:p>
-    <w:p>
-      <w:pPr>
-        <w:pStyle w:val="ListParagraph"/>
-        <w:ind w:left="0"/>
-        <w:rPr>
-          <w:sz w:val="36"/>
-          <w:szCs w:val="36"/>
-        </w:rPr>
-      </w:pPr>
-      <w:r>
-        <w:rPr>
-          <w:sz w:val="36"/>
-          <w:szCs w:val="36"/>
-        </w:rPr>
-        <w:t xml:space="preserve">Baylor Burgers is a self-order kiosk for restaurants. </w:t>
-      </w:r>
-      <w:r>
-        <w:rPr>
-          <w:sz w:val="36"/>
-          <w:szCs w:val="36"/>
-        </w:rPr>
-        <w:t xml:space="preserve">Baylor Burgers has features implemented that </w:t>
-      </w:r>
-      <w:r>
-        <w:rPr>
-          <w:sz w:val="36"/>
-          <w:szCs w:val="36"/>
-        </w:rPr>
-        <w:t xml:space="preserve">allow customers to add, delete and customize items for their order. </w:t>
-      </w:r>
-      <w:r>
-        <w:rPr>
-          <w:sz w:val="36"/>
-          <w:szCs w:val="36"/>
-        </w:rPr>
-        <w:t>Baylor Burgers also</w:t>
-      </w:r>
-      <w:r>
-        <w:rPr>
-          <w:sz w:val="36"/>
-          <w:szCs w:val="36"/>
-        </w:rPr>
-        <w:t xml:space="preserve"> allow</w:t>
-      </w:r>
-      <w:r>
-        <w:rPr>
-          <w:sz w:val="36"/>
-          <w:szCs w:val="36"/>
-        </w:rPr>
-        <w:t>s</w:t>
-      </w:r>
-      <w:r>
-        <w:rPr>
-          <w:sz w:val="36"/>
-          <w:szCs w:val="36"/>
-        </w:rPr>
-        <w:t xml:space="preserve"> for ownership/managers to change the menu from the system. The system also facilitate</w:t>
-      </w:r>
-      <w:r>
-        <w:rPr>
-          <w:sz w:val="36"/>
-          <w:szCs w:val="36"/>
-        </w:rPr>
-        <w:t>s</w:t>
-      </w:r>
-      <w:r>
-        <w:rPr>
-          <w:sz w:val="36"/>
-          <w:szCs w:val="36"/>
-        </w:rPr>
-        <w:t xml:space="preserve"> payment and allow customers to redeem deals. Our top priority </w:t>
-      </w:r>
-      <w:r>
-        <w:rPr>
-          <w:sz w:val="36"/>
-          <w:szCs w:val="36"/>
-        </w:rPr>
-        <w:t>has been to</w:t>
-      </w:r>
-      <w:r>
-        <w:rPr>
-          <w:sz w:val="36"/>
-          <w:szCs w:val="36"/>
-        </w:rPr>
-        <w:t xml:space="preserve"> provid</w:t>
-      </w:r>
-      <w:r>
-        <w:rPr>
-          <w:sz w:val="36"/>
-          <w:szCs w:val="36"/>
-        </w:rPr>
-        <w:t>e</w:t>
-      </w:r>
-      <w:r>
-        <w:rPr>
-          <w:sz w:val="36"/>
-          <w:szCs w:val="36"/>
-        </w:rPr>
-        <w:t xml:space="preserve"> a simple</w:t>
-      </w:r>
-      <w:r>
-        <w:rPr>
-          <w:sz w:val="36"/>
-          <w:szCs w:val="36"/>
-        </w:rPr>
-        <w:t xml:space="preserve"> and </w:t>
-      </w:r>
-      <w:r>
-        <w:rPr>
-          <w:sz w:val="36"/>
-          <w:szCs w:val="36"/>
-        </w:rPr>
-        <w:t xml:space="preserve">easy-to-understand user interface </w:t>
-      </w:r>
-      <w:r>
-        <w:rPr>
-          <w:sz w:val="36"/>
-          <w:szCs w:val="36"/>
-        </w:rPr>
-        <w:t>that will allow the managers, menu, and customers to interact seamlessly.</w:t>
+        <w:lastRenderedPageBreak/>
+        <w:t>Choosing a Perspective</w:t>
+      </w:r>
+    </w:p>
+    <w:p>
+      <w:pPr>
+        <w:ind w:left="720"/>
+        <w:rPr>
+          <w:sz w:val="36"/>
+          <w:szCs w:val="36"/>
+        </w:rPr>
+      </w:pPr>
+      <w:r>
+        <w:rPr>
+          <w:sz w:val="36"/>
+          <w:szCs w:val="36"/>
+        </w:rPr>
+        <w:t xml:space="preserve">The Baylor Burgers </w:t>
+      </w:r>
+      <w:r>
+        <w:rPr>
+          <w:sz w:val="36"/>
+          <w:szCs w:val="36"/>
+        </w:rPr>
+        <w:t xml:space="preserve">App </w:t>
+      </w:r>
+      <w:r>
+        <w:rPr>
+          <w:sz w:val="36"/>
+          <w:szCs w:val="36"/>
+        </w:rPr>
+        <w:t>has two perspectives</w:t>
+      </w:r>
+      <w:r>
+        <w:rPr>
+          <w:sz w:val="36"/>
+          <w:szCs w:val="36"/>
+        </w:rPr>
+        <w:t xml:space="preserve"> implemented</w:t>
+      </w:r>
+      <w:r>
+        <w:rPr>
+          <w:sz w:val="36"/>
+          <w:szCs w:val="36"/>
+        </w:rPr>
+        <w:t xml:space="preserve">. Namely, the Manager and Customer </w:t>
+      </w:r>
+      <w:r>
+        <w:rPr>
+          <w:sz w:val="36"/>
+          <w:szCs w:val="36"/>
+        </w:rPr>
+        <w:t>perspectives</w:t>
+      </w:r>
+      <w:r>
+        <w:rPr>
+          <w:sz w:val="36"/>
+          <w:szCs w:val="36"/>
+        </w:rPr>
+        <w:t xml:space="preserve">. </w:t>
+      </w:r>
+    </w:p>
+    <w:p>
+      <w:pPr>
+        <w:pStyle w:val="ListParagraph"/>
+        <w:numPr>
+          <w:ilvl w:val="0"/>
+          <w:numId w:val="2"/>
+        </w:numPr>
+        <w:rPr>
+          <w:sz w:val="36"/>
+          <w:szCs w:val="36"/>
+        </w:rPr>
+      </w:pPr>
+      <w:r>
+        <w:rPr>
+          <w:sz w:val="36"/>
+          <w:szCs w:val="36"/>
+        </w:rPr>
+        <w:t>If you are a manager, use Manager Login to enter.</w:t>
+      </w:r>
+    </w:p>
+    <w:p>
+      <w:pPr>
+        <w:pStyle w:val="ListParagraph"/>
+        <w:numPr>
+          <w:ilvl w:val="0"/>
+          <w:numId w:val="2"/>
+        </w:numPr>
+        <w:rPr>
+          <w:sz w:val="36"/>
+          <w:szCs w:val="36"/>
+        </w:rPr>
+      </w:pPr>
+      <w:r>
+        <w:rPr>
+          <w:sz w:val="36"/>
+          <w:szCs w:val="36"/>
+        </w:rPr>
+        <w:t>If you are a customer, use the Customer View option.</w:t>
       </w:r>
     </w:p>
     <w:p>
@@ -582,7 +677,7 @@
           <w:szCs w:val="36"/>
         </w:rPr>
         <w:lastRenderedPageBreak/>
-        <w:t>Choosing a Perspective</w:t>
+        <w:t>Manager Perspective</w:t>
       </w:r>
     </w:p>
     <w:p>
@@ -598,56 +693,14 @@
           <w:sz w:val="36"/>
           <w:szCs w:val="36"/>
         </w:rPr>
-        <w:t xml:space="preserve">The Baylor Burgers </w:t>
-      </w:r>
-      <w:r>
-        <w:rPr>
-          <w:sz w:val="36"/>
-          <w:szCs w:val="36"/>
-        </w:rPr>
-        <w:t xml:space="preserve">App </w:t>
-      </w:r>
-      <w:r>
-        <w:rPr>
-          <w:sz w:val="36"/>
-          <w:szCs w:val="36"/>
-        </w:rPr>
-        <w:t>has two perspectives</w:t>
-      </w:r>
-      <w:r>
-        <w:rPr>
-          <w:sz w:val="36"/>
-          <w:szCs w:val="36"/>
-        </w:rPr>
-        <w:t xml:space="preserve"> </w:t>
-      </w:r>
-      <w:r>
-        <w:rPr>
-          <w:sz w:val="36"/>
-          <w:szCs w:val="36"/>
-        </w:rPr>
-        <w:t>implemented</w:t>
-      </w:r>
-      <w:r>
-        <w:rPr>
-          <w:sz w:val="36"/>
-          <w:szCs w:val="36"/>
-        </w:rPr>
-        <w:t xml:space="preserve">. Namely, the Manager and Customer </w:t>
-      </w:r>
-      <w:r>
-        <w:rPr>
-          <w:sz w:val="36"/>
-          <w:szCs w:val="36"/>
-        </w:rPr>
-        <w:t>perspectives</w:t>
-      </w:r>
-      <w:r>
-        <w:rPr>
-          <w:sz w:val="36"/>
-          <w:szCs w:val="36"/>
-        </w:rPr>
-        <w:t xml:space="preserve">. </w:t>
+        <w:t>Manager Sign-up</w:t>
+      </w:r>
+      <w:r>
+        <w:rPr>
+          <w:sz w:val="36"/>
+          <w:szCs w:val="36"/>
+        </w:rPr>
+        <w:t xml:space="preserve"> &amp; Login</w:t>
       </w:r>
     </w:p>
     <w:p>
@@ -667,7 +720,89 @@
           <w:sz w:val="36"/>
           <w:szCs w:val="36"/>
         </w:rPr>
-        <w:t>If you are a manager, use Manager Login to enter.</w:t>
+        <w:t>To sign-up, simply enter a</w:t>
+      </w:r>
+      <w:r>
+        <w:rPr>
+          <w:sz w:val="36"/>
+          <w:szCs w:val="36"/>
+        </w:rPr>
+        <w:t xml:space="preserve"> non-empty</w:t>
+      </w:r>
+      <w:r>
+        <w:rPr>
+          <w:sz w:val="36"/>
+          <w:szCs w:val="36"/>
+        </w:rPr>
+        <w:t xml:space="preserve"> desired username and password.</w:t>
+      </w:r>
+    </w:p>
+    <w:p>
+      <w:pPr>
+        <w:pStyle w:val="ListParagraph"/>
+        <w:numPr>
+          <w:ilvl w:val="1"/>
+          <w:numId w:val="2"/>
+        </w:numPr>
+        <w:rPr>
+          <w:sz w:val="36"/>
+          <w:szCs w:val="36"/>
+        </w:rPr>
+      </w:pPr>
+      <w:r>
+        <w:rPr>
+          <w:sz w:val="36"/>
+          <w:szCs w:val="36"/>
+        </w:rPr>
+        <w:t xml:space="preserve">If that username and password is not </w:t>
+      </w:r>
+      <w:r>
+        <w:rPr>
+          <w:sz w:val="36"/>
+          <w:szCs w:val="36"/>
+        </w:rPr>
+        <w:t xml:space="preserve">associated with another </w:t>
+      </w:r>
+      <w:r>
+        <w:rPr>
+          <w:sz w:val="36"/>
+          <w:szCs w:val="36"/>
+        </w:rPr>
+        <w:t>account</w:t>
+      </w:r>
+      <w:r>
+        <w:rPr>
+          <w:sz w:val="36"/>
+          <w:szCs w:val="36"/>
+        </w:rPr>
+        <w:t xml:space="preserve">, the </w:t>
+      </w:r>
+      <w:r>
+        <w:rPr>
+          <w:sz w:val="36"/>
+          <w:szCs w:val="36"/>
+        </w:rPr>
+        <w:t>new manager account is created.</w:t>
+      </w:r>
+    </w:p>
+    <w:p>
+      <w:pPr>
+        <w:pStyle w:val="ListParagraph"/>
+        <w:numPr>
+          <w:ilvl w:val="1"/>
+          <w:numId w:val="2"/>
+        </w:numPr>
+        <w:rPr>
+          <w:sz w:val="36"/>
+          <w:szCs w:val="36"/>
+        </w:rPr>
+      </w:pPr>
+      <w:r>
+        <w:rPr>
+          <w:sz w:val="36"/>
+          <w:szCs w:val="36"/>
+        </w:rPr>
+        <w:t>If that username and password is associated with another account, a warning dialog box will appear.</w:t>
       </w:r>
     </w:p>
     <w:p>
@@ -687,7 +822,331 @@
           <w:sz w:val="36"/>
           <w:szCs w:val="36"/>
         </w:rPr>
-        <w:t>If you are a customer, use the Customer View option.</w:t>
+        <w:t>To login, enter the username and password of a valid manager account.</w:t>
+      </w:r>
+    </w:p>
+    <w:p>
+      <w:pPr>
+        <w:pStyle w:val="ListParagraph"/>
+        <w:numPr>
+          <w:ilvl w:val="1"/>
+          <w:numId w:val="2"/>
+        </w:numPr>
+        <w:rPr>
+          <w:sz w:val="36"/>
+          <w:szCs w:val="36"/>
+        </w:rPr>
+      </w:pPr>
+      <w:r>
+        <w:rPr>
+          <w:sz w:val="36"/>
+          <w:szCs w:val="36"/>
+        </w:rPr>
+        <w:t>If invalid information is given, the system will deny access.</w:t>
+      </w:r>
+    </w:p>
+    <w:p>
+      <w:pPr>
+        <w:ind w:left="720"/>
+        <w:rPr>
+          <w:sz w:val="36"/>
+          <w:szCs w:val="36"/>
+        </w:rPr>
+      </w:pPr>
+      <w:r>
+        <w:rPr>
+          <w:sz w:val="36"/>
+          <w:szCs w:val="36"/>
+        </w:rPr>
+        <w:t>Manager Menu</w:t>
+      </w:r>
+    </w:p>
+    <w:p>
+      <w:pPr>
+        <w:pStyle w:val="ListParagraph"/>
+        <w:numPr>
+          <w:ilvl w:val="1"/>
+          <w:numId w:val="2"/>
+        </w:numPr>
+        <w:rPr>
+          <w:sz w:val="36"/>
+          <w:szCs w:val="36"/>
+        </w:rPr>
+      </w:pPr>
+      <w:r>
+        <w:rPr>
+          <w:sz w:val="36"/>
+          <w:szCs w:val="36"/>
+        </w:rPr>
+        <w:t>There are three operations a manager can do to the menu: add an item, edit an item, and remove an item.</w:t>
+      </w:r>
+    </w:p>
+    <w:p>
+      <w:pPr>
+        <w:pStyle w:val="ListParagraph"/>
+        <w:numPr>
+          <w:ilvl w:val="1"/>
+          <w:numId w:val="2"/>
+        </w:numPr>
+        <w:rPr>
+          <w:sz w:val="36"/>
+          <w:szCs w:val="36"/>
+        </w:rPr>
+      </w:pPr>
+      <w:r>
+        <w:rPr>
+          <w:sz w:val="36"/>
+          <w:szCs w:val="36"/>
+        </w:rPr>
+        <w:t>To add an item, simply click the “Add Item to the Menu” button and enter valid values.</w:t>
+      </w:r>
+    </w:p>
+    <w:p>
+      <w:pPr>
+        <w:pStyle w:val="ListParagraph"/>
+        <w:numPr>
+          <w:ilvl w:val="1"/>
+          <w:numId w:val="2"/>
+        </w:numPr>
+        <w:rPr>
+          <w:sz w:val="36"/>
+          <w:szCs w:val="36"/>
+        </w:rPr>
+      </w:pPr>
+      <w:r>
+        <w:rPr>
+          <w:sz w:val="36"/>
+          <w:szCs w:val="36"/>
+        </w:rPr>
+        <w:t>Valid values are:</w:t>
+      </w:r>
+    </w:p>
+    <w:p>
+      <w:pPr>
+        <w:pStyle w:val="ListParagraph"/>
+        <w:numPr>
+          <w:ilvl w:val="2"/>
+          <w:numId w:val="2"/>
+        </w:numPr>
+        <w:rPr>
+          <w:sz w:val="36"/>
+          <w:szCs w:val="36"/>
+        </w:rPr>
+      </w:pPr>
+      <w:r>
+        <w:rPr>
+          <w:sz w:val="36"/>
+          <w:szCs w:val="36"/>
+        </w:rPr>
+        <w:t xml:space="preserve">The name must be at least one and no more than 20 </w:t>
+      </w:r>
+      <w:r>
+        <w:rPr>
+          <w:sz w:val="36"/>
+          <w:szCs w:val="36"/>
+        </w:rPr>
+        <w:t>character</w:t>
+      </w:r>
+      <w:r>
+        <w:rPr>
+          <w:sz w:val="36"/>
+          <w:szCs w:val="36"/>
+        </w:rPr>
+        <w:t>s</w:t>
+      </w:r>
+      <w:r>
+        <w:rPr>
+          <w:sz w:val="36"/>
+          <w:szCs w:val="36"/>
+        </w:rPr>
+        <w:t xml:space="preserve"> long</w:t>
+      </w:r>
+      <w:r>
+        <w:rPr>
+          <w:sz w:val="36"/>
+          <w:szCs w:val="36"/>
+        </w:rPr>
+        <w:t>.</w:t>
+      </w:r>
+    </w:p>
+    <w:p>
+      <w:pPr>
+        <w:pStyle w:val="ListParagraph"/>
+        <w:numPr>
+          <w:ilvl w:val="2"/>
+          <w:numId w:val="2"/>
+        </w:numPr>
+        <w:rPr>
+          <w:sz w:val="36"/>
+          <w:szCs w:val="36"/>
+        </w:rPr>
+      </w:pPr>
+      <w:r>
+        <w:rPr>
+          <w:sz w:val="36"/>
+          <w:szCs w:val="36"/>
+        </w:rPr>
+        <w:t xml:space="preserve">The description </w:t>
+      </w:r>
+      <w:r>
+        <w:rPr>
+          <w:sz w:val="36"/>
+          <w:szCs w:val="36"/>
+        </w:rPr>
+        <w:t>must be at least one and no more than 2</w:t>
+      </w:r>
+      <w:r>
+        <w:rPr>
+          <w:sz w:val="36"/>
+          <w:szCs w:val="36"/>
+        </w:rPr>
+        <w:t xml:space="preserve">55 </w:t>
+      </w:r>
+      <w:r>
+        <w:rPr>
+          <w:sz w:val="36"/>
+          <w:szCs w:val="36"/>
+        </w:rPr>
+        <w:t>characters long.</w:t>
+      </w:r>
+    </w:p>
+    <w:p>
+      <w:pPr>
+        <w:pStyle w:val="ListParagraph"/>
+        <w:numPr>
+          <w:ilvl w:val="2"/>
+          <w:numId w:val="2"/>
+        </w:numPr>
+        <w:rPr>
+          <w:sz w:val="36"/>
+          <w:szCs w:val="36"/>
+        </w:rPr>
+      </w:pPr>
+      <w:r>
+        <w:rPr>
+          <w:sz w:val="36"/>
+          <w:szCs w:val="36"/>
+        </w:rPr>
+        <w:t>The price must be an integer or double</w:t>
+      </w:r>
+      <w:r>
+        <w:rPr>
+          <w:sz w:val="36"/>
+          <w:szCs w:val="36"/>
+        </w:rPr>
+        <w:t xml:space="preserve"> (cannot leave empty)</w:t>
+      </w:r>
+      <w:r>
+        <w:rPr>
+          <w:sz w:val="36"/>
+          <w:szCs w:val="36"/>
+        </w:rPr>
+        <w:t>.</w:t>
+      </w:r>
+    </w:p>
+    <w:p>
+      <w:pPr>
+        <w:pStyle w:val="ListParagraph"/>
+        <w:numPr>
+          <w:ilvl w:val="2"/>
+          <w:numId w:val="2"/>
+        </w:numPr>
+        <w:rPr>
+          <w:sz w:val="36"/>
+          <w:szCs w:val="36"/>
+        </w:rPr>
+      </w:pPr>
+      <w:r>
+        <w:rPr>
+          <w:sz w:val="36"/>
+          <w:szCs w:val="36"/>
+        </w:rPr>
+        <w:lastRenderedPageBreak/>
+        <w:t>The category is either “Drinks” or “Food.</w:t>
+      </w:r>
+    </w:p>
+    <w:p>
+      <w:pPr>
+        <w:pStyle w:val="ListParagraph"/>
+        <w:numPr>
+          <w:ilvl w:val="1"/>
+          <w:numId w:val="2"/>
+        </w:numPr>
+        <w:rPr>
+          <w:sz w:val="36"/>
+          <w:szCs w:val="36"/>
+        </w:rPr>
+      </w:pPr>
+      <w:r>
+        <w:rPr>
+          <w:sz w:val="36"/>
+          <w:szCs w:val="36"/>
+        </w:rPr>
+        <w:t xml:space="preserve">To edit an item, simply click on the “Edit Item” button next to the item you desire to edit. The same value parameters as mentioned in the previous instruction apply. </w:t>
+      </w:r>
+    </w:p>
+    <w:p>
+      <w:pPr>
+        <w:pStyle w:val="ListParagraph"/>
+        <w:numPr>
+          <w:ilvl w:val="1"/>
+          <w:numId w:val="2"/>
+        </w:numPr>
+        <w:rPr>
+          <w:sz w:val="36"/>
+          <w:szCs w:val="36"/>
+        </w:rPr>
+      </w:pPr>
+      <w:r>
+        <w:rPr>
+          <w:sz w:val="36"/>
+          <w:szCs w:val="36"/>
+        </w:rPr>
+        <w:t>To remove an item, click on the “Remove Item” button next to the item you desire to remove. This will remove the corresponding item from the menu.</w:t>
+      </w:r>
+    </w:p>
+    <w:p>
+      <w:pPr>
+        <w:pStyle w:val="ListParagraph"/>
+        <w:ind w:left="1080"/>
+        <w:rPr>
+          <w:sz w:val="36"/>
+          <w:szCs w:val="36"/>
+        </w:rPr>
+      </w:pPr>
+      <w:r>
+        <w:rPr>
+          <w:sz w:val="36"/>
+          <w:szCs w:val="36"/>
+        </w:rPr>
+        <w:t>Manager Extras</w:t>
+      </w:r>
+    </w:p>
+    <w:p>
+      <w:pPr>
+        <w:pStyle w:val="ListParagraph"/>
+        <w:numPr>
+          <w:ilvl w:val="1"/>
+          <w:numId w:val="2"/>
+        </w:numPr>
+        <w:rPr>
+          <w:sz w:val="36"/>
+          <w:szCs w:val="36"/>
+        </w:rPr>
+      </w:pPr>
+      <w:r>
+        <w:rPr>
+          <w:sz w:val="36"/>
+          <w:szCs w:val="36"/>
+        </w:rPr>
+        <w:t xml:space="preserve">At the top of many manager windows </w:t>
+      </w:r>
+      <w:r>
+        <w:rPr>
+          <w:sz w:val="36"/>
+          <w:szCs w:val="36"/>
+        </w:rPr>
+        <w:t xml:space="preserve">is a menu button. This menu includes the “Back” operation. Once pressed, it will close the current window and open the window that was previously opened. </w:t>
       </w:r>
     </w:p>
     <w:p>
@@ -727,7 +1186,43 @@
           <w:szCs w:val="36"/>
         </w:rPr>
         <w:lastRenderedPageBreak/>
-        <w:t>Manager Perspective</w:t>
+        <w:t>Customer Perspective</w:t>
+      </w:r>
+    </w:p>
+    <w:p>
+      <w:pPr>
+        <w:pStyle w:val="ListParagraph"/>
+        <w:rPr>
+          <w:sz w:val="36"/>
+          <w:szCs w:val="36"/>
+        </w:rPr>
+      </w:pPr>
+      <w:r>
+        <w:rPr>
+          <w:sz w:val="36"/>
+          <w:szCs w:val="36"/>
+        </w:rPr>
+        <w:t>Customer Main Menu</w:t>
+      </w:r>
+    </w:p>
+    <w:p>
+      <w:pPr>
+        <w:pStyle w:val="ListParagraph"/>
+        <w:numPr>
+          <w:ilvl w:val="0"/>
+          <w:numId w:val="2"/>
+        </w:numPr>
+        <w:rPr>
+          <w:sz w:val="36"/>
+          <w:szCs w:val="36"/>
+        </w:rPr>
+      </w:pPr>
+      <w:r>
+        <w:rPr>
+          <w:sz w:val="36"/>
+          <w:szCs w:val="36"/>
+        </w:rPr>
+        <w:t>Once the Customer View is opened, the customer will be presented with two item categories. Namely, Drinks and Food.</w:t>
       </w:r>
     </w:p>
     <w:p>
@@ -743,14 +1238,7 @@
           <w:sz w:val="36"/>
           <w:szCs w:val="36"/>
         </w:rPr>
-        <w:t>Manager Sign-up</w:t>
-      </w:r>
-      <w:r>
-        <w:rPr>
-          <w:sz w:val="36"/>
-          <w:szCs w:val="36"/>
-        </w:rPr>
-        <w:t xml:space="preserve"> &amp; Login</w:t>
+        <w:t>Item Categories</w:t>
       </w:r>
     </w:p>
     <w:p>
@@ -770,89 +1258,30 @@
           <w:sz w:val="36"/>
           <w:szCs w:val="36"/>
         </w:rPr>
-        <w:t>To sign-up, simply enter a desired username and password.</w:t>
-      </w:r>
-    </w:p>
-    <w:p>
-      <w:pPr>
-        <w:pStyle w:val="ListParagraph"/>
-        <w:numPr>
-          <w:ilvl w:val="1"/>
-          <w:numId w:val="2"/>
-        </w:numPr>
-        <w:rPr>
-          <w:sz w:val="36"/>
-          <w:szCs w:val="36"/>
-        </w:rPr>
-      </w:pPr>
-      <w:r>
-        <w:rPr>
-          <w:sz w:val="36"/>
-          <w:szCs w:val="36"/>
-        </w:rPr>
-        <w:t xml:space="preserve">If that username and password is not </w:t>
-      </w:r>
-      <w:r>
-        <w:rPr>
-          <w:sz w:val="36"/>
-          <w:szCs w:val="36"/>
-        </w:rPr>
-        <w:t xml:space="preserve">associated with another </w:t>
-      </w:r>
-      <w:r>
-        <w:rPr>
-          <w:sz w:val="36"/>
-          <w:szCs w:val="36"/>
-        </w:rPr>
-        <w:t>account</w:t>
-      </w:r>
-      <w:r>
-        <w:rPr>
-          <w:sz w:val="36"/>
-          <w:szCs w:val="36"/>
-        </w:rPr>
-        <w:t xml:space="preserve">, the </w:t>
-      </w:r>
-      <w:r>
-        <w:rPr>
-          <w:sz w:val="36"/>
-          <w:szCs w:val="36"/>
-        </w:rPr>
-        <w:t>new manager account is created.</w:t>
-      </w:r>
-    </w:p>
-    <w:p>
-      <w:pPr>
-        <w:pStyle w:val="ListParagraph"/>
-        <w:numPr>
-          <w:ilvl w:val="1"/>
-          <w:numId w:val="2"/>
-        </w:numPr>
-        <w:rPr>
-          <w:sz w:val="36"/>
-          <w:szCs w:val="36"/>
-        </w:rPr>
-      </w:pPr>
-      <w:r>
-        <w:rPr>
-          <w:sz w:val="36"/>
-          <w:szCs w:val="36"/>
-        </w:rPr>
-        <w:t xml:space="preserve">If </w:t>
-      </w:r>
-      <w:r>
-        <w:rPr>
-          <w:sz w:val="36"/>
-          <w:szCs w:val="36"/>
-        </w:rPr>
-        <w:t>that username and password is associated</w:t>
-      </w:r>
-      <w:r>
-        <w:rPr>
-          <w:sz w:val="36"/>
-          <w:szCs w:val="36"/>
-        </w:rPr>
-        <w:t xml:space="preserve"> with another account, a warning dialog box will appear.</w:t>
+        <w:t xml:space="preserve">Each item category has their respective items. The category is chosen by the manager when an item is inserted into the menu. </w:t>
+      </w:r>
+      <w:r>
+        <w:rPr>
+          <w:sz w:val="36"/>
+          <w:szCs w:val="36"/>
+        </w:rPr>
+        <w:t>Thus, these items come from the menu that the managers can manipulate.</w:t>
+      </w:r>
+    </w:p>
+    <w:p>
+      <w:pPr>
+        <w:ind w:left="720"/>
+        <w:rPr>
+          <w:sz w:val="36"/>
+          <w:szCs w:val="36"/>
+        </w:rPr>
+      </w:pPr>
+      <w:r>
+        <w:rPr>
+          <w:sz w:val="36"/>
+          <w:szCs w:val="36"/>
+        </w:rPr>
+        <w:t>Adding an Item</w:t>
       </w:r>
     </w:p>
     <w:p>
@@ -872,150 +1301,77 @@
           <w:sz w:val="36"/>
           <w:szCs w:val="36"/>
         </w:rPr>
-        <w:t>To login, enter the username and password of a valid manager account.</w:t>
-      </w:r>
-    </w:p>
-    <w:p>
-      <w:pPr>
-        <w:pStyle w:val="ListParagraph"/>
-        <w:numPr>
-          <w:ilvl w:val="1"/>
-          <w:numId w:val="2"/>
-        </w:numPr>
-        <w:rPr>
-          <w:sz w:val="36"/>
-          <w:szCs w:val="36"/>
-        </w:rPr>
-      </w:pPr>
-      <w:r>
-        <w:rPr>
-          <w:sz w:val="36"/>
-          <w:szCs w:val="36"/>
-        </w:rPr>
-        <w:t>If invalid information is given, the system will deny access.</w:t>
-      </w:r>
-    </w:p>
-    <w:p>
-      <w:pPr>
-        <w:ind w:left="720"/>
-        <w:rPr>
-          <w:sz w:val="36"/>
-          <w:szCs w:val="36"/>
-        </w:rPr>
-      </w:pPr>
-      <w:r>
-        <w:rPr>
-          <w:sz w:val="36"/>
-          <w:szCs w:val="36"/>
-        </w:rPr>
-        <w:t>Manager Menu</w:t>
-      </w:r>
-    </w:p>
-    <w:p>
-      <w:pPr>
-        <w:pStyle w:val="ListParagraph"/>
-        <w:numPr>
-          <w:ilvl w:val="1"/>
-          <w:numId w:val="2"/>
-        </w:numPr>
-        <w:rPr>
-          <w:sz w:val="36"/>
-          <w:szCs w:val="36"/>
-        </w:rPr>
-      </w:pPr>
-      <w:r>
-        <w:rPr>
-          <w:sz w:val="36"/>
-          <w:szCs w:val="36"/>
-        </w:rPr>
-        <w:t>There are three operations a manager can do to the menu: add an item, edit an item, and remove an item.</w:t>
-      </w:r>
-    </w:p>
-    <w:p>
-      <w:pPr>
-        <w:pStyle w:val="ListParagraph"/>
-        <w:numPr>
-          <w:ilvl w:val="1"/>
-          <w:numId w:val="2"/>
-        </w:numPr>
-        <w:rPr>
-          <w:sz w:val="36"/>
-          <w:szCs w:val="36"/>
-        </w:rPr>
-      </w:pPr>
-      <w:r>
-        <w:rPr>
-          <w:sz w:val="36"/>
-          <w:szCs w:val="36"/>
-        </w:rPr>
-        <w:t>To add an item, simply click the “Add Item to the Menu” button and enter valid values.</w:t>
-      </w:r>
-    </w:p>
-    <w:p>
-      <w:pPr>
-        <w:pStyle w:val="ListParagraph"/>
-        <w:numPr>
-          <w:ilvl w:val="1"/>
-          <w:numId w:val="2"/>
-        </w:numPr>
-        <w:rPr>
-          <w:sz w:val="36"/>
-          <w:szCs w:val="36"/>
-        </w:rPr>
-      </w:pPr>
-      <w:r>
-        <w:rPr>
-          <w:sz w:val="36"/>
-          <w:szCs w:val="36"/>
-        </w:rPr>
-        <w:t>Valid values are:</w:t>
-      </w:r>
-    </w:p>
-    <w:p>
-      <w:pPr>
-        <w:pStyle w:val="ListParagraph"/>
-        <w:numPr>
-          <w:ilvl w:val="2"/>
-          <w:numId w:val="2"/>
-        </w:numPr>
-        <w:rPr>
-          <w:sz w:val="36"/>
-          <w:szCs w:val="36"/>
-        </w:rPr>
-      </w:pPr>
-      <w:r>
-        <w:rPr>
-          <w:sz w:val="36"/>
-          <w:szCs w:val="36"/>
-        </w:rPr>
-        <w:t>The price must be an integer or double.</w:t>
-      </w:r>
-    </w:p>
-    <w:p>
-      <w:pPr>
-        <w:pStyle w:val="ListParagraph"/>
-        <w:numPr>
-          <w:ilvl w:val="1"/>
-          <w:numId w:val="2"/>
-        </w:numPr>
-        <w:rPr>
-          <w:sz w:val="36"/>
-          <w:szCs w:val="36"/>
-        </w:rPr>
-      </w:pPr>
-      <w:r>
-        <w:rPr>
-          <w:sz w:val="36"/>
-          <w:szCs w:val="36"/>
-        </w:rPr>
-        <w:t xml:space="preserve">To edit an item, simply click on the “Edit Item” button next to the item you desire to edit. The same value parameters as mentioned in the previous instruction apply. </w:t>
-      </w:r>
-    </w:p>
-    <w:p>
-      <w:pPr>
-        <w:pStyle w:val="ListParagraph"/>
-        <w:numPr>
-          <w:ilvl w:val="1"/>
+        <w:t>Each item in both item categories is represented by a button. Once the button is pressed, a tab with the item’s details and description is provided. Also on the page is a button with the option of ordering an item.</w:t>
+      </w:r>
+    </w:p>
+    <w:p>
+      <w:pPr>
+        <w:pStyle w:val="ListParagraph"/>
+        <w:numPr>
+          <w:ilvl w:val="0"/>
+          <w:numId w:val="2"/>
+        </w:numPr>
+        <w:rPr>
+          <w:sz w:val="36"/>
+          <w:szCs w:val="36"/>
+        </w:rPr>
+      </w:pPr>
+      <w:r>
+        <w:rPr>
+          <w:sz w:val="36"/>
+          <w:szCs w:val="36"/>
+        </w:rPr>
+        <w:t>To order an item, press the “Order” button</w:t>
+      </w:r>
+      <w:r>
+        <w:rPr>
+          <w:sz w:val="36"/>
+          <w:szCs w:val="36"/>
+        </w:rPr>
+        <w:t xml:space="preserve">. This will prompt the user with customization possibilities. The two possibilities are quantity and a textbox for the user to any enter any other specific preferences for the order. </w:t>
+      </w:r>
+    </w:p>
+    <w:p>
+      <w:pPr>
+        <w:pStyle w:val="ListParagraph"/>
+        <w:numPr>
+          <w:ilvl w:val="0"/>
+          <w:numId w:val="2"/>
+        </w:numPr>
+        <w:rPr>
+          <w:sz w:val="36"/>
+          <w:szCs w:val="36"/>
+        </w:rPr>
+      </w:pPr>
+      <w:r>
+        <w:rPr>
+          <w:sz w:val="36"/>
+          <w:szCs w:val="36"/>
+        </w:rPr>
+        <w:t xml:space="preserve">On the purchase tab, there are two options: purchase and cancel. To cancel an order, the user can simply click “Cancel” or exit the tab. To purchase, the user can press “Purchase” which will add the item to the cart. </w:t>
+      </w:r>
+    </w:p>
+    <w:p>
+      <w:pPr>
+        <w:ind w:firstLine="720"/>
+        <w:rPr>
+          <w:sz w:val="36"/>
+          <w:szCs w:val="36"/>
+        </w:rPr>
+      </w:pPr>
+      <w:r>
+        <w:rPr>
+          <w:sz w:val="36"/>
+          <w:szCs w:val="36"/>
+        </w:rPr>
+        <w:t>Viewing Cart and Other Customer Extras</w:t>
+      </w:r>
+    </w:p>
+    <w:p>
+      <w:pPr>
+        <w:pStyle w:val="ListParagraph"/>
+        <w:numPr>
+          <w:ilvl w:val="0"/>
           <w:numId w:val="2"/>
         </w:numPr>
         <w:rPr>
@@ -1029,318 +1385,7 @@
           <w:szCs w:val="36"/>
         </w:rPr>
         <w:lastRenderedPageBreak/>
-        <w:t>To remove an item, click on the “Remove Item” button next to the item you desire to remove. This will remove the corresponding item from the menu.</w:t>
-      </w:r>
-    </w:p>
-    <w:p>
-      <w:pPr>
-        <w:pStyle w:val="ListParagraph"/>
-        <w:ind w:left="1080"/>
-        <w:rPr>
-          <w:sz w:val="36"/>
-          <w:szCs w:val="36"/>
-        </w:rPr>
-      </w:pPr>
-      <w:r>
-        <w:rPr>
-          <w:sz w:val="36"/>
-          <w:szCs w:val="36"/>
-        </w:rPr>
-        <w:t>Manager Extras</w:t>
-      </w:r>
-    </w:p>
-    <w:p>
-      <w:pPr>
-        <w:pStyle w:val="ListParagraph"/>
-        <w:numPr>
-          <w:ilvl w:val="1"/>
-          <w:numId w:val="2"/>
-        </w:numPr>
-        <w:rPr>
-          <w:sz w:val="36"/>
-          <w:szCs w:val="36"/>
-        </w:rPr>
-      </w:pPr>
-      <w:r>
-        <w:rPr>
-          <w:sz w:val="36"/>
-          <w:szCs w:val="36"/>
-        </w:rPr>
-        <w:t xml:space="preserve">At the top of many manager windows </w:t>
-      </w:r>
-      <w:r>
-        <w:rPr>
-          <w:sz w:val="36"/>
-          <w:szCs w:val="36"/>
-        </w:rPr>
-        <w:t xml:space="preserve">is a menu button. This menu includes the “Back” operation. Once pressed, it will close the current window and open the window that was previously opened. </w:t>
-      </w:r>
-    </w:p>
-    <w:p>
-      <w:pPr>
-        <w:rPr>
-          <w:sz w:val="36"/>
-          <w:szCs w:val="36"/>
-        </w:rPr>
-      </w:pPr>
-      <w:r>
-        <w:rPr>
-          <w:sz w:val="36"/>
-          <w:szCs w:val="36"/>
-        </w:rPr>
-        <w:br w:type="page"/>
-      </w:r>
-    </w:p>
-    <w:p>
-      <w:pPr>
-        <w:pStyle w:val="ListParagraph"/>
-        <w:numPr>
-          <w:ilvl w:val="0"/>
-          <w:numId w:val="1"/>
-        </w:numPr>
-        <w:rPr>
-          <w:b/>
-          <w:bCs/>
-          <w:sz w:val="36"/>
-          <w:szCs w:val="36"/>
-        </w:rPr>
-      </w:pPr>
-      <w:r>
-        <w:rPr>
-          <w:b/>
-          <w:bCs/>
-          <w:sz w:val="36"/>
-          <w:szCs w:val="36"/>
-        </w:rPr>
-        <w:lastRenderedPageBreak/>
-        <w:t>Customer Perspective</w:t>
-      </w:r>
-    </w:p>
-    <w:p>
-      <w:pPr>
-        <w:pStyle w:val="ListParagraph"/>
-        <w:rPr>
-          <w:sz w:val="36"/>
-          <w:szCs w:val="36"/>
-        </w:rPr>
-      </w:pPr>
-      <w:r>
-        <w:rPr>
-          <w:sz w:val="36"/>
-          <w:szCs w:val="36"/>
-        </w:rPr>
-        <w:t>Customer Main Menu</w:t>
-      </w:r>
-    </w:p>
-    <w:p>
-      <w:pPr>
-        <w:pStyle w:val="ListParagraph"/>
-        <w:numPr>
-          <w:ilvl w:val="0"/>
-          <w:numId w:val="2"/>
-        </w:numPr>
-        <w:rPr>
-          <w:sz w:val="36"/>
-          <w:szCs w:val="36"/>
-        </w:rPr>
-      </w:pPr>
-      <w:r>
-        <w:rPr>
-          <w:sz w:val="36"/>
-          <w:szCs w:val="36"/>
-        </w:rPr>
-        <w:t>Once the Customer View is opened, the customer will be presented with two item categories. Namely, Drinks and Food.</w:t>
-      </w:r>
-    </w:p>
-    <w:p>
-      <w:pPr>
-        <w:ind w:left="720"/>
-        <w:rPr>
-          <w:sz w:val="36"/>
-          <w:szCs w:val="36"/>
-        </w:rPr>
-      </w:pPr>
-      <w:r>
-        <w:rPr>
-          <w:sz w:val="36"/>
-          <w:szCs w:val="36"/>
-        </w:rPr>
-        <w:t>Item Categories</w:t>
-      </w:r>
-    </w:p>
-    <w:p>
-      <w:pPr>
-        <w:pStyle w:val="ListParagraph"/>
-        <w:numPr>
-          <w:ilvl w:val="0"/>
-          <w:numId w:val="2"/>
-        </w:numPr>
-        <w:rPr>
-          <w:sz w:val="36"/>
-          <w:szCs w:val="36"/>
-        </w:rPr>
-      </w:pPr>
-      <w:r>
-        <w:rPr>
-          <w:sz w:val="36"/>
-          <w:szCs w:val="36"/>
-        </w:rPr>
-        <w:t xml:space="preserve">Each item category has their respective items. The category is chosen by the manager when an item is inserted into the menu. </w:t>
-      </w:r>
-      <w:r>
-        <w:rPr>
-          <w:sz w:val="36"/>
-          <w:szCs w:val="36"/>
-        </w:rPr>
-        <w:t>Thus, these items come from the menu that the managers can manipulate.</w:t>
-      </w:r>
-    </w:p>
-    <w:p>
-      <w:pPr>
-        <w:ind w:left="720"/>
-        <w:rPr>
-          <w:sz w:val="36"/>
-          <w:szCs w:val="36"/>
-        </w:rPr>
-      </w:pPr>
-      <w:r>
-        <w:rPr>
-          <w:sz w:val="36"/>
-          <w:szCs w:val="36"/>
-        </w:rPr>
-        <w:t>Adding an Item</w:t>
-      </w:r>
-    </w:p>
-    <w:p>
-      <w:pPr>
-        <w:pStyle w:val="ListParagraph"/>
-        <w:numPr>
-          <w:ilvl w:val="0"/>
-          <w:numId w:val="2"/>
-        </w:numPr>
-        <w:rPr>
-          <w:sz w:val="36"/>
-          <w:szCs w:val="36"/>
-        </w:rPr>
-      </w:pPr>
-      <w:r>
-        <w:rPr>
-          <w:sz w:val="36"/>
-          <w:szCs w:val="36"/>
-        </w:rPr>
-        <w:t>Each item in both item categories is represented by a button. Once the button is pressed, a tab with the item’s details and description is provided. Also on the page is a button with the option of ordering an item.</w:t>
-      </w:r>
-    </w:p>
-    <w:p>
-      <w:pPr>
-        <w:pStyle w:val="ListParagraph"/>
-        <w:numPr>
-          <w:ilvl w:val="0"/>
-          <w:numId w:val="2"/>
-        </w:numPr>
-        <w:rPr>
-          <w:sz w:val="36"/>
-          <w:szCs w:val="36"/>
-        </w:rPr>
-      </w:pPr>
-      <w:r>
-        <w:rPr>
-          <w:sz w:val="36"/>
-          <w:szCs w:val="36"/>
-        </w:rPr>
-        <w:t>To order an item, press the “Order” button</w:t>
-      </w:r>
-      <w:r>
-        <w:rPr>
-          <w:sz w:val="36"/>
-          <w:szCs w:val="36"/>
-        </w:rPr>
-        <w:t xml:space="preserve">. This will prompt the user with customization possibilities. The two possibilities are quantity and a textbox for the user to any enter any other specific preferences for the order. </w:t>
-      </w:r>
-    </w:p>
-    <w:p>
-      <w:pPr>
-        <w:pStyle w:val="ListParagraph"/>
-        <w:numPr>
-          <w:ilvl w:val="0"/>
-          <w:numId w:val="2"/>
-        </w:numPr>
-        <w:rPr>
-          <w:sz w:val="36"/>
-          <w:szCs w:val="36"/>
-        </w:rPr>
-      </w:pPr>
-      <w:r>
-        <w:rPr>
-          <w:sz w:val="36"/>
-          <w:szCs w:val="36"/>
-        </w:rPr>
-        <w:t xml:space="preserve">On the purchase tab, there are two options: purchase and cancel. To cancel an order, the user can simply click “Cancel” or exit the tab. To purchase, the user can press “Purchase” which will add the item to the cart. </w:t>
-      </w:r>
-    </w:p>
-    <w:p>
-      <w:pPr>
-        <w:ind w:firstLine="720"/>
-        <w:rPr>
-          <w:sz w:val="36"/>
-          <w:szCs w:val="36"/>
-        </w:rPr>
-      </w:pPr>
-      <w:r>
-        <w:rPr>
-          <w:sz w:val="36"/>
-          <w:szCs w:val="36"/>
-        </w:rPr>
-        <w:t>Viewing Cart and Other Customer Extras</w:t>
-      </w:r>
-    </w:p>
-    <w:p>
-      <w:pPr>
-        <w:pStyle w:val="ListParagraph"/>
-        <w:numPr>
-          <w:ilvl w:val="0"/>
-          <w:numId w:val="2"/>
-        </w:numPr>
-        <w:rPr>
-          <w:sz w:val="36"/>
-          <w:szCs w:val="36"/>
-        </w:rPr>
-      </w:pPr>
-      <w:r>
-        <w:rPr>
-          <w:sz w:val="36"/>
-          <w:szCs w:val="36"/>
-        </w:rPr>
-        <w:lastRenderedPageBreak/>
-        <w:t xml:space="preserve">At the top of many </w:t>
-      </w:r>
-      <w:r>
-        <w:rPr>
-          <w:sz w:val="36"/>
-          <w:szCs w:val="36"/>
-        </w:rPr>
-        <w:t>customer</w:t>
-      </w:r>
-      <w:r>
-        <w:rPr>
-          <w:sz w:val="36"/>
-          <w:szCs w:val="36"/>
-        </w:rPr>
-        <w:t xml:space="preserve"> windows is a menu button. </w:t>
-      </w:r>
-      <w:r>
-        <w:rPr>
-          <w:sz w:val="36"/>
-          <w:szCs w:val="36"/>
-        </w:rPr>
-        <w:t>Like the Manager Perspective, t</w:t>
-      </w:r>
-      <w:r>
-        <w:rPr>
-          <w:sz w:val="36"/>
-          <w:szCs w:val="36"/>
-        </w:rPr>
-        <w:t xml:space="preserve">his menu includes the “Back” operation. Once pressed, it will close the current window and open the window that was previously opened. </w:t>
+        <w:t xml:space="preserve">At the top of many customer windows is a menu button. Like the Manager Perspective, this menu includes the “Back” operation. Once pressed, it will close the current window and open the window that was previously opened. </w:t>
       </w:r>
     </w:p>
     <w:p>
@@ -3179,6 +3224,7 @@
   <w:style w:type="character" w:default="1" w:styleId="DefaultParagraphFont">
     <w:name w:val="Default Paragraph Font"/>
     <w:uiPriority w:val="1"/>
+    <w:semiHidden/>
     <w:unhideWhenUsed/>
   </w:style>
   <w:style w:type="table" w:default="1" w:styleId="TableNormal">

</xml_diff>